<commit_message>
Fixed whites pacing problems
</commit_message>
<xml_diff>
--- a/Lab_4/ENEL453_Lab4_Bilal_Yahia_Zaid.docx
+++ b/Lab_4/ENEL453_Lab4_Bilal_Yahia_Zaid.docx
@@ -107,6 +107,7 @@
         <w:rPr>
           <w:b/>
           <w:bCs/>
+          <w:noProof/>
           <w:sz w:val="28"/>
           <w:szCs w:val="28"/>
         </w:rPr>
@@ -150,6 +151,7 @@
         <w:rPr>
           <w:b/>
           <w:bCs/>
+          <w:noProof/>
           <w:sz w:val="28"/>
           <w:szCs w:val="28"/>
         </w:rPr>
@@ -237,26 +239,6 @@
           <w:szCs w:val="28"/>
         </w:rPr>
         <w:lastRenderedPageBreak/>
-        <w:br w:type="page"/>
-      </w:r>
-    </w:p>
-    <w:p>
-      <w:pPr>
-        <w:rPr>
-          <w:b/>
-          <w:bCs/>
-          <w:sz w:val="28"/>
-          <w:szCs w:val="28"/>
-        </w:rPr>
-      </w:pPr>
-      <w:r>
-        <w:rPr>
-          <w:b/>
-          <w:bCs/>
-          <w:sz w:val="28"/>
-          <w:szCs w:val="28"/>
-        </w:rPr>
-        <w:lastRenderedPageBreak/>
         <w:t>Screenshot of timing analysis:</w:t>
       </w:r>
       <w:r>
@@ -272,6 +254,7 @@
         <w:rPr>
           <w:b/>
           <w:bCs/>
+          <w:noProof/>
           <w:sz w:val="28"/>
           <w:szCs w:val="28"/>
         </w:rPr>
@@ -315,6 +298,7 @@
         <w:rPr>
           <w:b/>
           <w:bCs/>
+          <w:noProof/>
           <w:sz w:val="28"/>
           <w:szCs w:val="28"/>
         </w:rPr>
@@ -368,6 +352,7 @@
         <w:rPr>
           <w:b/>
           <w:bCs/>
+          <w:noProof/>
           <w:sz w:val="28"/>
           <w:szCs w:val="28"/>
         </w:rPr>
@@ -433,6 +418,7 @@
         <w:rPr>
           <w:b/>
           <w:bCs/>
+          <w:noProof/>
           <w:sz w:val="28"/>
           <w:szCs w:val="28"/>
         </w:rPr>
@@ -447,24 +433,14 @@
         <w:lastRenderedPageBreak/>
         <w:t>Screenshot of Waveform Simulation:</w:t>
       </w:r>
-    </w:p>
-    <w:p>
-      <w:pPr>
-        <w:rPr>
-          <w:b/>
-          <w:bCs/>
-          <w:sz w:val="28"/>
-          <w:szCs w:val="28"/>
-        </w:rPr>
-      </w:pPr>
-      <w:r>
-        <w:rPr>
-          <w:b/>
-          <w:bCs/>
-          <w:sz w:val="28"/>
-          <w:szCs w:val="28"/>
-        </w:rPr>
-        <w:lastRenderedPageBreak/>
+      <w:r>
+        <w:rPr>
+          <w:b/>
+          <w:bCs/>
+          <w:noProof/>
+          <w:sz w:val="28"/>
+          <w:szCs w:val="28"/>
+        </w:rPr>
         <w:drawing>
           <wp:inline distT="0" distB="0" distL="0" distR="0" wp14:anchorId="3EFB7B1F" wp14:editId="197860EB">
             <wp:extent cx="6400800" cy="3600450"/>
@@ -505,6 +481,7 @@
         <w:rPr>
           <w:b/>
           <w:bCs/>
+          <w:noProof/>
           <w:sz w:val="28"/>
           <w:szCs w:val="28"/>
         </w:rPr>
@@ -548,6 +525,27 @@
         <w:rPr>
           <w:b/>
           <w:bCs/>
+          <w:noProof/>
+          <w:sz w:val="28"/>
+          <w:szCs w:val="28"/>
+        </w:rPr>
+        <w:t xml:space="preserve"> </w:t>
+      </w:r>
+    </w:p>
+    <w:p>
+      <w:pPr>
+        <w:rPr>
+          <w:b/>
+          <w:bCs/>
+          <w:sz w:val="28"/>
+          <w:szCs w:val="28"/>
+        </w:rPr>
+      </w:pPr>
+      <w:r>
+        <w:rPr>
+          <w:b/>
+          <w:bCs/>
+          <w:noProof/>
           <w:sz w:val="28"/>
           <w:szCs w:val="28"/>
         </w:rPr>

</xml_diff>

<commit_message>
Awesome Changes Inspired by Super Bilal Saaaaab
</commit_message>
<xml_diff>
--- a/Lab_4/ENEL453_Lab4_Bilal_Yahia_Zaid.docx
+++ b/Lab_4/ENEL453_Lab4_Bilal_Yahia_Zaid.docx
@@ -61,15 +61,7 @@
       </w:r>
       <w:r>
         <w:br/>
-        <w:t xml:space="preserve">Yahia </w:t>
-      </w:r>
-      <w:proofErr w:type="spellStart"/>
-      <w:r>
-        <w:t>Abrini</w:t>
-      </w:r>
-      <w:proofErr w:type="spellEnd"/>
-      <w:r>
-        <w:t xml:space="preserve"> - 30090288</w:t>
+        <w:t>Yahia Abrini - 30090288</w:t>
       </w:r>
       <w:r>
         <w:br/>
@@ -94,28 +86,71 @@
         </w:rPr>
         <w:t>Top level RTL Schematic:</w:t>
       </w:r>
-      <w:r>
-        <w:rPr>
-          <w:b/>
-          <w:bCs/>
-          <w:sz w:val="28"/>
-          <w:szCs w:val="28"/>
-        </w:rPr>
-        <w:br/>
-      </w:r>
-      <w:r>
-        <w:rPr>
-          <w:b/>
-          <w:bCs/>
-          <w:noProof/>
+    </w:p>
+    <w:p>
+      <w:pPr>
+        <w:rPr>
+          <w:i/>
+          <w:iCs/>
+        </w:rPr>
+      </w:pPr>
+      <w:r>
+        <w:rPr>
+          <w:i/>
+          <w:iCs/>
+        </w:rPr>
+        <w:t>Note:</w:t>
+      </w:r>
+      <w:r>
+        <w:rPr>
+          <w:i/>
+          <w:iCs/>
+        </w:rPr>
+        <w:t xml:space="preserve"> the first figure shows the full RTL design, and the second figure is zoomed into the right portion (where we’ve added a new final for lab 4).</w:t>
+      </w:r>
+      <w:r>
+        <w:rPr>
+          <w:i/>
+          <w:iCs/>
+        </w:rPr>
+        <w:t xml:space="preserve"> The PWM output comes from the </w:t>
+      </w:r>
+      <w:proofErr w:type="spellStart"/>
+      <w:r>
+        <w:rPr>
+          <w:i/>
+          <w:iCs/>
+        </w:rPr>
+        <w:t>period_changer</w:t>
+      </w:r>
+      <w:proofErr w:type="spellEnd"/>
+      <w:r>
+        <w:rPr>
+          <w:i/>
+          <w:iCs/>
+        </w:rPr>
+        <w:t xml:space="preserve"> component.</w:t>
+      </w:r>
+    </w:p>
+    <w:p>
+      <w:pPr>
+        <w:rPr>
+          <w:i/>
+          <w:iCs/>
+        </w:rPr>
+      </w:pPr>
+      <w:r>
+        <w:rPr>
+          <w:b/>
+          <w:bCs/>
           <w:sz w:val="28"/>
           <w:szCs w:val="28"/>
         </w:rPr>
         <w:drawing>
-          <wp:inline distT="0" distB="0" distL="0" distR="0" wp14:anchorId="3B5E827B" wp14:editId="741E8B29">
-            <wp:extent cx="6400800" cy="3600450"/>
-            <wp:effectExtent l="0" t="0" r="0" b="0"/>
-            <wp:docPr id="1" name="Picture 1" descr="Waterfall chart&#10;&#10;Description automatically generated with low confidence"/>
+          <wp:inline distT="0" distB="0" distL="0" distR="0" wp14:anchorId="4E597831" wp14:editId="76E9BE3B">
+            <wp:extent cx="6400800" cy="989965"/>
+            <wp:effectExtent l="19050" t="19050" r="19050" b="19685"/>
+            <wp:docPr id="1" name="Picture 1" descr="Chart&#10;&#10;Description automatically generated"/>
             <wp:cNvGraphicFramePr>
               <a:graphicFrameLocks xmlns:a="http://schemas.openxmlformats.org/drawingml/2006/main" noChangeAspect="1"/>
             </wp:cNvGraphicFramePr>
@@ -123,7 +158,7 @@
               <a:graphicData uri="http://schemas.openxmlformats.org/drawingml/2006/picture">
                 <pic:pic xmlns:pic="http://schemas.openxmlformats.org/drawingml/2006/picture">
                   <pic:nvPicPr>
-                    <pic:cNvPr id="1" name="Picture 1" descr="Waterfall chart&#10;&#10;Description automatically generated with low confidence"/>
+                    <pic:cNvPr id="1" name="Picture 1" descr="Chart&#10;&#10;Description automatically generated"/>
                     <pic:cNvPicPr/>
                   </pic:nvPicPr>
                   <pic:blipFill>
@@ -135,11 +170,16 @@
                   <pic:spPr>
                     <a:xfrm>
                       <a:off x="0" y="0"/>
-                      <a:ext cx="6400800" cy="3600450"/>
+                      <a:ext cx="6400800" cy="989965"/>
                     </a:xfrm>
                     <a:prstGeom prst="rect">
                       <a:avLst/>
                     </a:prstGeom>
+                    <a:ln>
+                      <a:solidFill>
+                        <a:schemeClr val="tx1"/>
+                      </a:solidFill>
+                    </a:ln>
                   </pic:spPr>
                 </pic:pic>
               </a:graphicData>
@@ -147,19 +187,28 @@
           </wp:inline>
         </w:drawing>
       </w:r>
-      <w:r>
-        <w:rPr>
-          <w:b/>
-          <w:bCs/>
-          <w:noProof/>
+    </w:p>
+    <w:p>
+      <w:pPr>
+        <w:rPr>
+          <w:b/>
+          <w:bCs/>
+          <w:sz w:val="28"/>
+          <w:szCs w:val="28"/>
+        </w:rPr>
+      </w:pPr>
+      <w:r>
+        <w:rPr>
+          <w:b/>
+          <w:bCs/>
           <w:sz w:val="28"/>
           <w:szCs w:val="28"/>
         </w:rPr>
         <w:drawing>
-          <wp:inline distT="0" distB="0" distL="0" distR="0" wp14:anchorId="35F459F3" wp14:editId="782A8A79">
-            <wp:extent cx="6400800" cy="2235200"/>
-            <wp:effectExtent l="0" t="0" r="0" b="0"/>
-            <wp:docPr id="2" name="Picture 2" descr="Diagram, schematic&#10;&#10;Description automatically generated"/>
+          <wp:inline distT="0" distB="0" distL="0" distR="0" wp14:anchorId="2BA3415E" wp14:editId="0D8C20BF">
+            <wp:extent cx="6400800" cy="2545080"/>
+            <wp:effectExtent l="19050" t="19050" r="19050" b="26670"/>
+            <wp:docPr id="9" name="Picture 9" descr="Diagram, waterfall chart&#10;&#10;Description automatically generated"/>
             <wp:cNvGraphicFramePr>
               <a:graphicFrameLocks xmlns:a="http://schemas.openxmlformats.org/drawingml/2006/main" noChangeAspect="1"/>
             </wp:cNvGraphicFramePr>
@@ -167,7 +216,7 @@
               <a:graphicData uri="http://schemas.openxmlformats.org/drawingml/2006/picture">
                 <pic:pic xmlns:pic="http://schemas.openxmlformats.org/drawingml/2006/picture">
                   <pic:nvPicPr>
-                    <pic:cNvPr id="2" name="Picture 2" descr="Diagram, schematic&#10;&#10;Description automatically generated"/>
+                    <pic:cNvPr id="9" name="Picture 9" descr="Diagram, waterfall chart&#10;&#10;Description automatically generated"/>
                     <pic:cNvPicPr/>
                   </pic:nvPicPr>
                   <pic:blipFill>
@@ -179,11 +228,16 @@
                   <pic:spPr>
                     <a:xfrm>
                       <a:off x="0" y="0"/>
-                      <a:ext cx="6400800" cy="2235200"/>
+                      <a:ext cx="6400800" cy="2545080"/>
                     </a:xfrm>
                     <a:prstGeom prst="rect">
                       <a:avLst/>
                     </a:prstGeom>
+                    <a:ln>
+                      <a:solidFill>
+                        <a:schemeClr val="tx1"/>
+                      </a:solidFill>
+                    </a:ln>
                   </pic:spPr>
                 </pic:pic>
               </a:graphicData>
@@ -211,26 +265,6 @@
           <w:szCs w:val="28"/>
         </w:rPr>
       </w:pPr>
-    </w:p>
-    <w:p>
-      <w:pPr>
-        <w:rPr>
-          <w:b/>
-          <w:bCs/>
-          <w:sz w:val="28"/>
-          <w:szCs w:val="28"/>
-        </w:rPr>
-      </w:pPr>
-    </w:p>
-    <w:p>
-      <w:pPr>
-        <w:rPr>
-          <w:b/>
-          <w:bCs/>
-          <w:sz w:val="28"/>
-          <w:szCs w:val="28"/>
-        </w:rPr>
-      </w:pPr>
       <w:r>
         <w:rPr>
           <w:b/>
@@ -254,15 +288,14 @@
         <w:rPr>
           <w:b/>
           <w:bCs/>
-          <w:noProof/>
           <w:sz w:val="28"/>
           <w:szCs w:val="28"/>
         </w:rPr>
         <w:drawing>
-          <wp:inline distT="0" distB="0" distL="0" distR="0" wp14:anchorId="54337457" wp14:editId="0438337B">
-            <wp:extent cx="3616139" cy="2370222"/>
-            <wp:effectExtent l="0" t="0" r="3810" b="0"/>
-            <wp:docPr id="3" name="Picture 3" descr="Graphical user interface, text, application, email&#10;&#10;Description automatically generated"/>
+          <wp:inline distT="0" distB="0" distL="0" distR="0" wp14:anchorId="7DF3E552" wp14:editId="061B0CA4">
+            <wp:extent cx="6400800" cy="3010535"/>
+            <wp:effectExtent l="0" t="0" r="0" b="0"/>
+            <wp:docPr id="10" name="Picture 10" descr="Graphical user interface, text, application, email&#10;&#10;Description automatically generated"/>
             <wp:cNvGraphicFramePr>
               <a:graphicFrameLocks xmlns:a="http://schemas.openxmlformats.org/drawingml/2006/main" noChangeAspect="1"/>
             </wp:cNvGraphicFramePr>
@@ -270,7 +303,7 @@
               <a:graphicData uri="http://schemas.openxmlformats.org/drawingml/2006/picture">
                 <pic:pic xmlns:pic="http://schemas.openxmlformats.org/drawingml/2006/picture">
                   <pic:nvPicPr>
-                    <pic:cNvPr id="3" name="Picture 3" descr="Graphical user interface, text, application, email&#10;&#10;Description automatically generated"/>
+                    <pic:cNvPr id="10" name="Picture 10" descr="Graphical user interface, text, application, email&#10;&#10;Description automatically generated"/>
                     <pic:cNvPicPr/>
                   </pic:nvPicPr>
                   <pic:blipFill>
@@ -282,7 +315,7 @@
                   <pic:spPr>
                     <a:xfrm>
                       <a:off x="0" y="0"/>
-                      <a:ext cx="3628450" cy="2378291"/>
+                      <a:ext cx="6400800" cy="3010535"/>
                     </a:xfrm>
                     <a:prstGeom prst="rect">
                       <a:avLst/>
@@ -294,19 +327,28 @@
           </wp:inline>
         </w:drawing>
       </w:r>
-      <w:r>
-        <w:rPr>
-          <w:b/>
-          <w:bCs/>
-          <w:noProof/>
+    </w:p>
+    <w:p>
+      <w:pPr>
+        <w:rPr>
+          <w:b/>
+          <w:bCs/>
+          <w:sz w:val="28"/>
+          <w:szCs w:val="28"/>
+        </w:rPr>
+      </w:pPr>
+      <w:r>
+        <w:rPr>
+          <w:b/>
+          <w:bCs/>
           <w:sz w:val="28"/>
           <w:szCs w:val="28"/>
         </w:rPr>
         <w:drawing>
-          <wp:inline distT="0" distB="0" distL="0" distR="0" wp14:anchorId="102A934E" wp14:editId="6BBF5044">
-            <wp:extent cx="3657600" cy="2352403"/>
-            <wp:effectExtent l="0" t="0" r="0" b="0"/>
-            <wp:docPr id="4" name="Picture 4" descr="Graphical user interface, text, application, email&#10;&#10;Description automatically generated"/>
+          <wp:inline distT="0" distB="0" distL="0" distR="0" wp14:anchorId="19F955E7" wp14:editId="3A877644">
+            <wp:extent cx="6400800" cy="2543175"/>
+            <wp:effectExtent l="0" t="0" r="0" b="9525"/>
+            <wp:docPr id="11" name="Picture 11" descr="Graphical user interface, application&#10;&#10;Description automatically generated"/>
             <wp:cNvGraphicFramePr>
               <a:graphicFrameLocks xmlns:a="http://schemas.openxmlformats.org/drawingml/2006/main" noChangeAspect="1"/>
             </wp:cNvGraphicFramePr>
@@ -314,7 +356,7 @@
               <a:graphicData uri="http://schemas.openxmlformats.org/drawingml/2006/picture">
                 <pic:pic xmlns:pic="http://schemas.openxmlformats.org/drawingml/2006/picture">
                   <pic:nvPicPr>
-                    <pic:cNvPr id="4" name="Picture 4" descr="Graphical user interface, text, application, email&#10;&#10;Description automatically generated"/>
+                    <pic:cNvPr id="11" name="Picture 11" descr="Graphical user interface, application&#10;&#10;Description automatically generated"/>
                     <pic:cNvPicPr/>
                   </pic:nvPicPr>
                   <pic:blipFill>
@@ -326,7 +368,7 @@
                   <pic:spPr>
                     <a:xfrm>
                       <a:off x="0" y="0"/>
-                      <a:ext cx="3668719" cy="2359554"/>
+                      <a:ext cx="6400800" cy="2543175"/>
                     </a:xfrm>
                     <a:prstGeom prst="rect">
                       <a:avLst/>
@@ -348,7 +390,59 @@
           <w:szCs w:val="28"/>
         </w:rPr>
       </w:pPr>
-      <w:r>
+    </w:p>
+    <w:p>
+      <w:pPr>
+        <w:rPr>
+          <w:b/>
+          <w:bCs/>
+          <w:sz w:val="28"/>
+          <w:szCs w:val="28"/>
+        </w:rPr>
+      </w:pPr>
+    </w:p>
+    <w:p>
+      <w:pPr>
+        <w:rPr>
+          <w:b/>
+          <w:bCs/>
+          <w:sz w:val="28"/>
+          <w:szCs w:val="28"/>
+        </w:rPr>
+      </w:pPr>
+    </w:p>
+    <w:p>
+      <w:pPr>
+        <w:rPr>
+          <w:b/>
+          <w:bCs/>
+          <w:sz w:val="28"/>
+          <w:szCs w:val="28"/>
+        </w:rPr>
+      </w:pPr>
+    </w:p>
+    <w:p>
+      <w:pPr>
+        <w:rPr>
+          <w:b/>
+          <w:bCs/>
+          <w:sz w:val="28"/>
+          <w:szCs w:val="28"/>
+        </w:rPr>
+      </w:pPr>
+    </w:p>
+    <w:p>
+      <w:pPr>
+        <w:rPr>
+          <w:b/>
+          <w:bCs/>
+          <w:sz w:val="28"/>
+          <w:szCs w:val="28"/>
+        </w:rPr>
+      </w:pPr>
+    </w:p>
+    <w:p>
+      <w:pPr>
         <w:rPr>
           <w:b/>
           <w:bCs/>
@@ -356,11 +450,232 @@
           <w:sz w:val="28"/>
           <w:szCs w:val="28"/>
         </w:rPr>
+      </w:pPr>
+      <w:r>
+        <w:rPr>
+          <w:b/>
+          <w:bCs/>
+          <w:sz w:val="28"/>
+          <w:szCs w:val="28"/>
+        </w:rPr>
+        <w:lastRenderedPageBreak/>
+        <w:t>Screenshot of Waveform Simulation:</w:t>
+      </w:r>
+      <w:r>
+        <w:rPr>
+          <w:b/>
+          <w:bCs/>
+          <w:noProof/>
+          <w:sz w:val="28"/>
+          <w:szCs w:val="28"/>
+        </w:rPr>
+        <w:t xml:space="preserve"> </w:t>
+      </w:r>
+    </w:p>
+    <w:p>
+      <w:pPr>
+        <w:rPr>
+          <w:b/>
+          <w:bCs/>
+          <w:noProof/>
+          <w:sz w:val="28"/>
+          <w:szCs w:val="28"/>
+        </w:rPr>
+      </w:pPr>
+      <w:r>
+        <w:rPr>
+          <w:i/>
+          <w:iCs/>
+        </w:rPr>
+        <w:t>Note:</w:t>
+      </w:r>
+      <w:r>
+        <w:rPr>
+          <w:i/>
+          <w:iCs/>
+        </w:rPr>
+        <w:t xml:space="preserve"> </w:t>
+      </w:r>
+      <w:r>
+        <w:rPr>
+          <w:i/>
+          <w:iCs/>
+        </w:rPr>
+        <w:t xml:space="preserve">random binary values were placed inside a </w:t>
+      </w:r>
+      <w:proofErr w:type="gramStart"/>
+      <w:r>
+        <w:rPr>
+          <w:i/>
+          <w:iCs/>
+        </w:rPr>
+        <w:t>newly-created</w:t>
+      </w:r>
+      <w:proofErr w:type="gramEnd"/>
+      <w:r>
+        <w:rPr>
+          <w:i/>
+          <w:iCs/>
+        </w:rPr>
+        <w:t xml:space="preserve"> input called “</w:t>
+      </w:r>
+      <w:proofErr w:type="spellStart"/>
+      <w:r>
+        <w:rPr>
+          <w:i/>
+          <w:iCs/>
+        </w:rPr>
+        <w:t>test_input</w:t>
+      </w:r>
+      <w:proofErr w:type="spellEnd"/>
+      <w:r>
+        <w:rPr>
+          <w:i/>
+          <w:iCs/>
+        </w:rPr>
+        <w:t>” to verify the correct operations of “</w:t>
+      </w:r>
+      <w:proofErr w:type="spellStart"/>
+      <w:r>
+        <w:rPr>
+          <w:i/>
+          <w:iCs/>
+        </w:rPr>
+        <w:t>buzzer_out</w:t>
+      </w:r>
+      <w:proofErr w:type="spellEnd"/>
+      <w:r>
+        <w:rPr>
+          <w:i/>
+          <w:iCs/>
+        </w:rPr>
+        <w:t xml:space="preserve">” for the </w:t>
+      </w:r>
+      <w:proofErr w:type="spellStart"/>
+      <w:r>
+        <w:rPr>
+          <w:i/>
+          <w:iCs/>
+        </w:rPr>
+        <w:t>ModelSim</w:t>
+      </w:r>
+      <w:proofErr w:type="spellEnd"/>
+      <w:r>
+        <w:rPr>
+          <w:i/>
+          <w:iCs/>
+        </w:rPr>
+        <w:t xml:space="preserve"> simulation.</w:t>
+      </w:r>
+      <w:r>
+        <w:rPr>
+          <w:i/>
+          <w:iCs/>
+        </w:rPr>
+        <w:t xml:space="preserve"> </w:t>
+      </w:r>
+      <w:proofErr w:type="spellStart"/>
+      <w:r>
+        <w:rPr>
+          <w:i/>
+          <w:iCs/>
+        </w:rPr>
+        <w:t>Buzzer_out</w:t>
+      </w:r>
+      <w:proofErr w:type="spellEnd"/>
+      <w:r>
+        <w:rPr>
+          <w:i/>
+          <w:iCs/>
+        </w:rPr>
+        <w:t xml:space="preserve"> can be seen to be changing in accordance with the specified requirements to generate the desired pitch.</w:t>
+      </w:r>
+      <w:r>
+        <w:rPr>
+          <w:i/>
+          <w:iCs/>
+        </w:rPr>
+        <w:t xml:space="preserve"> As can be seen, the bigger the </w:t>
+      </w:r>
+      <w:proofErr w:type="spellStart"/>
+      <w:r>
+        <w:rPr>
+          <w:i/>
+          <w:iCs/>
+        </w:rPr>
+        <w:t>test_input</w:t>
+      </w:r>
+      <w:proofErr w:type="spellEnd"/>
+      <w:r>
+        <w:rPr>
+          <w:i/>
+          <w:iCs/>
+        </w:rPr>
+        <w:t xml:space="preserve"> the lower frequency </w:t>
+      </w:r>
+      <w:proofErr w:type="spellStart"/>
+      <w:r>
+        <w:rPr>
+          <w:i/>
+          <w:iCs/>
+        </w:rPr>
+        <w:t>buzzer_out</w:t>
+      </w:r>
+      <w:proofErr w:type="spellEnd"/>
+      <w:r>
+        <w:rPr>
+          <w:i/>
+          <w:iCs/>
+        </w:rPr>
+        <w:t xml:space="preserve"> has (and thus, pitch is lower representing further distance). The opposite is also true.</w:t>
+      </w:r>
+      <w:r>
+        <w:rPr>
+          <w:i/>
+          <w:iCs/>
+        </w:rPr>
+        <w:t xml:space="preserve"> Reset can also be seen working (</w:t>
+      </w:r>
+      <w:proofErr w:type="spellStart"/>
+      <w:r>
+        <w:rPr>
+          <w:i/>
+          <w:iCs/>
+        </w:rPr>
+        <w:t>buzzer_out</w:t>
+      </w:r>
+      <w:proofErr w:type="spellEnd"/>
+      <w:r>
+        <w:rPr>
+          <w:i/>
+          <w:iCs/>
+        </w:rPr>
+        <w:t xml:space="preserve"> = 0 when reset = 1).</w:t>
+      </w:r>
+    </w:p>
+    <w:p>
+      <w:pPr>
+        <w:rPr>
+          <w:b/>
+          <w:bCs/>
+          <w:noProof/>
+          <w:sz w:val="28"/>
+          <w:szCs w:val="28"/>
+        </w:rPr>
+      </w:pPr>
+      <w:r>
+        <w:rPr>
+          <w:b/>
+          <w:bCs/>
+          <w:noProof/>
+          <w:sz w:val="28"/>
+          <w:szCs w:val="28"/>
+        </w:rPr>
         <w:drawing>
-          <wp:inline distT="0" distB="0" distL="0" distR="0" wp14:anchorId="246C635E" wp14:editId="3A7761EE">
-            <wp:extent cx="3705726" cy="2400267"/>
-            <wp:effectExtent l="0" t="0" r="0" b="635"/>
-            <wp:docPr id="5" name="Picture 5" descr="Graphical user interface, text, application, email&#10;&#10;Description automatically generated"/>
+          <wp:inline distT="0" distB="0" distL="0" distR="0" wp14:anchorId="25473CB8" wp14:editId="7BF37AAF">
+            <wp:extent cx="6400800" cy="873125"/>
+            <wp:effectExtent l="0" t="0" r="0" b="3175"/>
+            <wp:docPr id="12" name="Picture 12" descr="Graphical user interface&#10;&#10;Description automatically generated"/>
             <wp:cNvGraphicFramePr>
               <a:graphicFrameLocks xmlns:a="http://schemas.openxmlformats.org/drawingml/2006/main" noChangeAspect="1"/>
             </wp:cNvGraphicFramePr>
@@ -368,7 +683,7 @@
               <a:graphicData uri="http://schemas.openxmlformats.org/drawingml/2006/picture">
                 <pic:pic xmlns:pic="http://schemas.openxmlformats.org/drawingml/2006/picture">
                   <pic:nvPicPr>
-                    <pic:cNvPr id="5" name="Picture 5" descr="Graphical user interface, text, application, email&#10;&#10;Description automatically generated"/>
+                    <pic:cNvPr id="12" name="Picture 12" descr="Graphical user interface&#10;&#10;Description automatically generated"/>
                     <pic:cNvPicPr/>
                   </pic:nvPicPr>
                   <pic:blipFill>
@@ -380,7 +695,7 @@
                   <pic:spPr>
                     <a:xfrm>
                       <a:off x="0" y="0"/>
-                      <a:ext cx="3720874" cy="2410078"/>
+                      <a:ext cx="6400800" cy="873125"/>
                     </a:xfrm>
                     <a:prstGeom prst="rect">
                       <a:avLst/>
@@ -398,26 +713,6 @@
         <w:rPr>
           <w:b/>
           <w:bCs/>
-          <w:sz w:val="28"/>
-          <w:szCs w:val="28"/>
-        </w:rPr>
-      </w:pPr>
-    </w:p>
-    <w:p>
-      <w:pPr>
-        <w:rPr>
-          <w:b/>
-          <w:bCs/>
-          <w:sz w:val="28"/>
-          <w:szCs w:val="28"/>
-        </w:rPr>
-      </w:pPr>
-    </w:p>
-    <w:p>
-      <w:pPr>
-        <w:rPr>
-          <w:b/>
-          <w:bCs/>
           <w:noProof/>
           <w:sz w:val="28"/>
           <w:szCs w:val="28"/>
@@ -427,25 +722,15 @@
         <w:rPr>
           <w:b/>
           <w:bCs/>
-          <w:sz w:val="28"/>
-          <w:szCs w:val="28"/>
-        </w:rPr>
-        <w:lastRenderedPageBreak/>
-        <w:t>Screenshot of Waveform Simulation:</w:t>
-      </w:r>
-      <w:r>
-        <w:rPr>
-          <w:b/>
-          <w:bCs/>
           <w:noProof/>
           <w:sz w:val="28"/>
           <w:szCs w:val="28"/>
         </w:rPr>
         <w:drawing>
-          <wp:inline distT="0" distB="0" distL="0" distR="0" wp14:anchorId="3EFB7B1F" wp14:editId="197860EB">
-            <wp:extent cx="6400800" cy="3600450"/>
-            <wp:effectExtent l="0" t="0" r="0" b="0"/>
-            <wp:docPr id="6" name="Picture 6" descr="A screenshot of a computer&#10;&#10;Description automatically generated"/>
+          <wp:inline distT="0" distB="0" distL="0" distR="0" wp14:anchorId="76DF6436" wp14:editId="731474A9">
+            <wp:extent cx="6049219" cy="2514951"/>
+            <wp:effectExtent l="0" t="0" r="8890" b="0"/>
+            <wp:docPr id="13" name="Picture 13" descr="Diagram&#10;&#10;Description automatically generated with medium confidence"/>
             <wp:cNvGraphicFramePr>
               <a:graphicFrameLocks xmlns:a="http://schemas.openxmlformats.org/drawingml/2006/main" noChangeAspect="1"/>
             </wp:cNvGraphicFramePr>
@@ -453,7 +738,7 @@
               <a:graphicData uri="http://schemas.openxmlformats.org/drawingml/2006/picture">
                 <pic:pic xmlns:pic="http://schemas.openxmlformats.org/drawingml/2006/picture">
                   <pic:nvPicPr>
-                    <pic:cNvPr id="6" name="Picture 6" descr="A screenshot of a computer&#10;&#10;Description automatically generated"/>
+                    <pic:cNvPr id="13" name="Picture 13" descr="Diagram&#10;&#10;Description automatically generated with medium confidence"/>
                     <pic:cNvPicPr/>
                   </pic:nvPicPr>
                   <pic:blipFill>
@@ -465,7 +750,7 @@
                   <pic:spPr>
                     <a:xfrm>
                       <a:off x="0" y="0"/>
-                      <a:ext cx="6400800" cy="3600450"/>
+                      <a:ext cx="6049219" cy="2514951"/>
                     </a:xfrm>
                     <a:prstGeom prst="rect">
                       <a:avLst/>
@@ -477,7 +762,9 @@
           </wp:inline>
         </w:drawing>
       </w:r>
-      <w:r>
+    </w:p>
+    <w:p>
+      <w:pPr>
         <w:rPr>
           <w:b/>
           <w:bCs/>
@@ -485,11 +772,20 @@
           <w:sz w:val="28"/>
           <w:szCs w:val="28"/>
         </w:rPr>
+      </w:pPr>
+      <w:r>
+        <w:rPr>
+          <w:b/>
+          <w:bCs/>
+          <w:noProof/>
+          <w:sz w:val="28"/>
+          <w:szCs w:val="28"/>
+        </w:rPr>
         <w:drawing>
-          <wp:inline distT="0" distB="0" distL="0" distR="0" wp14:anchorId="452B55AB" wp14:editId="5DC2A1FF">
-            <wp:extent cx="6400800" cy="3600450"/>
+          <wp:inline distT="0" distB="0" distL="0" distR="0" wp14:anchorId="06BA486B" wp14:editId="3378F3DC">
+            <wp:extent cx="5982535" cy="2343477"/>
             <wp:effectExtent l="0" t="0" r="0" b="0"/>
-            <wp:docPr id="7" name="Picture 7" descr="A screenshot of a computer&#10;&#10;Description automatically generated"/>
+            <wp:docPr id="14" name="Picture 14" descr="Diagram&#10;&#10;Description automatically generated"/>
             <wp:cNvGraphicFramePr>
               <a:graphicFrameLocks xmlns:a="http://schemas.openxmlformats.org/drawingml/2006/main" noChangeAspect="1"/>
             </wp:cNvGraphicFramePr>
@@ -497,7 +793,7 @@
               <a:graphicData uri="http://schemas.openxmlformats.org/drawingml/2006/picture">
                 <pic:pic xmlns:pic="http://schemas.openxmlformats.org/drawingml/2006/picture">
                   <pic:nvPicPr>
-                    <pic:cNvPr id="7" name="Picture 7" descr="A screenshot of a computer&#10;&#10;Description automatically generated"/>
+                    <pic:cNvPr id="14" name="Picture 14" descr="Diagram&#10;&#10;Description automatically generated"/>
                     <pic:cNvPicPr/>
                   </pic:nvPicPr>
                   <pic:blipFill>
@@ -509,7 +805,7 @@
                   <pic:spPr>
                     <a:xfrm>
                       <a:off x="0" y="0"/>
-                      <a:ext cx="6400800" cy="3600450"/>
+                      <a:ext cx="5982535" cy="2343477"/>
                     </a:xfrm>
                     <a:prstGeom prst="rect">
                       <a:avLst/>
@@ -521,71 +817,16 @@
           </wp:inline>
         </w:drawing>
       </w:r>
-      <w:r>
-        <w:rPr>
-          <w:b/>
-          <w:bCs/>
-          <w:noProof/>
-          <w:sz w:val="28"/>
-          <w:szCs w:val="28"/>
-        </w:rPr>
-        <w:t xml:space="preserve"> </w:t>
-      </w:r>
-    </w:p>
-    <w:p>
-      <w:pPr>
-        <w:rPr>
-          <w:b/>
-          <w:bCs/>
-          <w:sz w:val="28"/>
-          <w:szCs w:val="28"/>
-        </w:rPr>
-      </w:pPr>
-      <w:r>
-        <w:rPr>
-          <w:b/>
-          <w:bCs/>
-          <w:noProof/>
-          <w:sz w:val="28"/>
-          <w:szCs w:val="28"/>
-        </w:rPr>
-        <w:lastRenderedPageBreak/>
-        <w:drawing>
-          <wp:inline distT="0" distB="0" distL="0" distR="0" wp14:anchorId="6D350A40" wp14:editId="5A035DBA">
-            <wp:extent cx="6400800" cy="3600450"/>
-            <wp:effectExtent l="0" t="0" r="0" b="0"/>
-            <wp:docPr id="8" name="Picture 8" descr="A screenshot of a computer&#10;&#10;Description automatically generated"/>
-            <wp:cNvGraphicFramePr>
-              <a:graphicFrameLocks xmlns:a="http://schemas.openxmlformats.org/drawingml/2006/main" noChangeAspect="1"/>
-            </wp:cNvGraphicFramePr>
-            <a:graphic xmlns:a="http://schemas.openxmlformats.org/drawingml/2006/main">
-              <a:graphicData uri="http://schemas.openxmlformats.org/drawingml/2006/picture">
-                <pic:pic xmlns:pic="http://schemas.openxmlformats.org/drawingml/2006/picture">
-                  <pic:nvPicPr>
-                    <pic:cNvPr id="8" name="Picture 8" descr="A screenshot of a computer&#10;&#10;Description automatically generated"/>
-                    <pic:cNvPicPr/>
-                  </pic:nvPicPr>
-                  <pic:blipFill>
-                    <a:blip r:embed="rId13"/>
-                    <a:stretch>
-                      <a:fillRect/>
-                    </a:stretch>
-                  </pic:blipFill>
-                  <pic:spPr>
-                    <a:xfrm>
-                      <a:off x="0" y="0"/>
-                      <a:ext cx="6400800" cy="3600450"/>
-                    </a:xfrm>
-                    <a:prstGeom prst="rect">
-                      <a:avLst/>
-                    </a:prstGeom>
-                  </pic:spPr>
-                </pic:pic>
-              </a:graphicData>
-            </a:graphic>
-          </wp:inline>
-        </w:drawing>
-      </w:r>
+    </w:p>
+    <w:p>
+      <w:pPr>
+        <w:rPr>
+          <w:b/>
+          <w:bCs/>
+          <w:sz w:val="28"/>
+          <w:szCs w:val="28"/>
+        </w:rPr>
+      </w:pPr>
     </w:p>
     <w:p>
       <w:pPr>
@@ -608,8 +849,8 @@
       </w:pPr>
     </w:p>
     <w:sectPr>
-      <w:headerReference w:type="default" r:id="rId14"/>
-      <w:footerReference w:type="default" r:id="rId15"/>
+      <w:headerReference w:type="default" r:id="rId13"/>
+      <w:footerReference w:type="default" r:id="rId14"/>
       <w:pgSz w:w="12240" w:h="15840"/>
       <w:pgMar w:top="1440" w:right="1080" w:bottom="1440" w:left="1080" w:header="708" w:footer="708" w:gutter="0"/>
       <w:cols w:space="708"/>
@@ -651,15 +892,7 @@
       <w:pStyle w:val="Footer"/>
     </w:pPr>
     <w:r>
-      <w:t xml:space="preserve">Bilal Dawood | Yahia </w:t>
-    </w:r>
-    <w:proofErr w:type="spellStart"/>
-    <w:r>
-      <w:t>Abrini</w:t>
-    </w:r>
-    <w:proofErr w:type="spellEnd"/>
-    <w:r>
-      <w:t xml:space="preserve"> | Zaid Mujtaba</w:t>
+      <w:t>Bilal Dawood | Yahia Abrini | Zaid Mujtaba</w:t>
     </w:r>
     <w:r>
       <w:ptab w:relativeTo="margin" w:alignment="center" w:leader="none"/>
@@ -751,7 +984,7 @@
       <w:rPr>
         <w:noProof/>
       </w:rPr>
-      <w:t>November 26, 2021</w:t>
+      <w:t>December 2, 2021</w:t>
     </w:r>
     <w:r>
       <w:fldChar w:fldCharType="end"/>

</xml_diff>